<commit_message>
Make NotFound return status 404
</commit_message>
<xml_diff>
--- a/RESTBasics.docx
+++ b/RESTBasics.docx
@@ -105,6 +105,241 @@
     <w:p>
       <w:pPr>
         <w:numPr>
+          <w:ilvl w:val="0"/>
+          <w:numId w:val="1"/>
+        </w:numPr>
+        <w:rPr>
+          <w:rFonts w:hint="default"/>
+          <w:lang w:val="ru-RU"/>
+        </w:rPr>
+      </w:pPr>
+      <w:r>
+        <w:rPr>
+          <w:rFonts w:hint="default"/>
+          <w:lang w:val="ru-RU"/>
+        </w:rPr>
+        <w:t xml:space="preserve">Нужно ли вкладывать </w:t>
+      </w:r>
+      <w:r>
+        <w:rPr>
+          <w:rFonts w:hint="default"/>
+          <w:lang w:val="ru"/>
+        </w:rPr>
+        <w:t xml:space="preserve">TagList </w:t>
+      </w:r>
+      <w:r>
+        <w:rPr>
+          <w:rFonts w:hint="default"/>
+          <w:lang w:val="ru-RU"/>
+        </w:rPr>
+        <w:t xml:space="preserve">во все запросы </w:t>
+      </w:r>
+      <w:r>
+        <w:rPr>
+          <w:rFonts w:hint="default"/>
+          <w:lang w:val="ru"/>
+        </w:rPr>
+        <w:t>GiftCertificate</w:t>
+      </w:r>
+    </w:p>
+    <w:p>
+      <w:pPr>
+        <w:numPr>
+          <w:ilvl w:val="0"/>
+          <w:numId w:val="1"/>
+        </w:numPr>
+        <w:rPr>
+          <w:rFonts w:hint="default"/>
+          <w:lang w:val="ru-RU"/>
+        </w:rPr>
+      </w:pPr>
+      <w:r>
+        <w:rPr>
+          <w:rFonts w:hint="default"/>
+          <w:lang w:val="ru"/>
+        </w:rPr>
+        <w:t xml:space="preserve">orElseThrow() </w:t>
+      </w:r>
+      <w:r>
+        <w:rPr>
+          <w:rFonts w:hint="default"/>
+          <w:lang w:val="ru-RU"/>
+        </w:rPr>
+        <w:t xml:space="preserve">требует </w:t>
+      </w:r>
+      <w:r>
+        <w:rPr>
+          <w:rFonts w:hint="default"/>
+          <w:lang w:val="ru"/>
+        </w:rPr>
+        <w:t>API 10</w:t>
+      </w:r>
+    </w:p>
+    <w:p>
+      <w:pPr>
+        <w:numPr>
+          <w:ilvl w:val="0"/>
+          <w:numId w:val="1"/>
+        </w:numPr>
+        <w:rPr>
+          <w:rFonts w:hint="default"/>
+          <w:lang w:val="ru-RU"/>
+        </w:rPr>
+      </w:pPr>
+      <w:r>
+        <w:rPr>
+          <w:rFonts w:hint="default"/>
+          <w:lang w:val="ru-RU"/>
+        </w:rPr>
+        <w:t xml:space="preserve">Использовать обертки для </w:t>
+      </w:r>
+      <w:r>
+        <w:rPr>
+          <w:rFonts w:hint="default"/>
+          <w:lang w:val="ru"/>
+        </w:rPr>
+        <w:t>id ?</w:t>
+      </w:r>
+    </w:p>
+    <w:p>
+      <w:pPr>
+        <w:numPr>
+          <w:ilvl w:val="0"/>
+          <w:numId w:val="1"/>
+        </w:numPr>
+        <w:rPr>
+          <w:rFonts w:hint="default"/>
+          <w:lang w:val="ru-RU"/>
+        </w:rPr>
+      </w:pPr>
+      <w:r>
+        <w:rPr>
+          <w:rFonts w:hint="default"/>
+          <w:lang w:val="ru-RU"/>
+        </w:rPr>
+        <w:t xml:space="preserve">Вложенный </w:t>
+      </w:r>
+      <w:r>
+        <w:rPr>
+          <w:rFonts w:hint="default"/>
+          <w:lang w:val="ru"/>
+        </w:rPr>
+        <w:t xml:space="preserve">mapper </w:t>
+      </w:r>
+      <w:r>
+        <w:rPr>
+          <w:rFonts w:hint="default"/>
+          <w:lang w:val="ru-RU"/>
+        </w:rPr>
+        <w:t xml:space="preserve">в </w:t>
+      </w:r>
+      <w:r>
+        <w:rPr>
+          <w:rFonts w:hint="default"/>
+          <w:lang w:val="ru"/>
+        </w:rPr>
+        <w:t>mapper</w:t>
+      </w:r>
+    </w:p>
+    <w:p>
+      <w:pPr>
+        <w:numPr>
+          <w:ilvl w:val="0"/>
+          <w:numId w:val="1"/>
+        </w:numPr>
+        <w:rPr>
+          <w:rFonts w:hint="default"/>
+          <w:lang w:val="ru-RU"/>
+        </w:rPr>
+      </w:pPr>
+      <w:r>
+        <w:rPr>
+          <w:rFonts w:hint="default"/>
+          <w:lang w:val="ru"/>
+        </w:rPr>
+        <w:t xml:space="preserve">Update </w:t>
+      </w:r>
+      <w:r>
+        <w:rPr>
+          <w:rFonts w:hint="default"/>
+          <w:lang w:val="ru-RU"/>
+        </w:rPr>
+        <w:t>(</w:t>
+      </w:r>
+      <w:r>
+        <w:rPr>
+          <w:rFonts w:hint="default"/>
+          <w:lang w:val="ru"/>
+        </w:rPr>
+        <w:t>204 \ 404)</w:t>
+      </w:r>
+    </w:p>
+    <w:p>
+      <w:pPr>
+        <w:numPr>
+          <w:ilvl w:val="0"/>
+          <w:numId w:val="1"/>
+        </w:numPr>
+        <w:ind w:left="0" w:leftChars="0" w:firstLine="0" w:firstLineChars="0"/>
+        <w:rPr>
+          <w:rFonts w:hint="default"/>
+          <w:lang w:val="ru-RU"/>
+        </w:rPr>
+      </w:pPr>
+      <w:r>
+        <w:rPr>
+          <w:rFonts w:hint="default"/>
+          <w:lang w:val="ru-RU"/>
+        </w:rPr>
+        <w:t>Поставить версионность</w:t>
+      </w:r>
+      <w:r>
+        <w:rPr>
+          <w:rFonts w:hint="default"/>
+          <w:lang w:val="ru"/>
+        </w:rPr>
+        <w:t xml:space="preserve"> ? (v1 </w:t>
+      </w:r>
+      <w:r>
+        <w:rPr>
+          <w:rFonts w:hint="default"/>
+          <w:lang w:val="ru-RU"/>
+        </w:rPr>
+        <w:t>в пакете)</w:t>
+      </w:r>
+    </w:p>
+    <w:p>
+      <w:pPr>
+        <w:numPr>
+          <w:ilvl w:val="0"/>
+          <w:numId w:val="1"/>
+        </w:numPr>
+        <w:ind w:left="0" w:leftChars="0" w:firstLine="0" w:firstLineChars="0"/>
+        <w:rPr>
+          <w:rFonts w:hint="default"/>
+          <w:lang w:val="ru-RU"/>
+        </w:rPr>
+      </w:pPr>
+      <w:r>
+        <w:rPr>
+          <w:rFonts w:hint="default"/>
+          <w:lang w:val="ru"/>
+        </w:rPr>
+        <w:t>Optional</w:t>
+      </w:r>
+      <w:r>
+        <w:rPr>
+          <w:rFonts w:hint="default"/>
+          <w:lang w:val="ru-RU"/>
+        </w:rPr>
+        <w:t xml:space="preserve"> параметры</w:t>
+      </w:r>
+      <w:bookmarkStart w:id="0" w:name="_GoBack"/>
+      <w:bookmarkEnd w:id="0"/>
+    </w:p>
+    <w:p>
+      <w:pPr>
+        <w:numPr>
           <w:numId w:val="0"/>
         </w:numPr>
         <w:rPr>
@@ -142,31 +377,25 @@
           <w:ilvl w:val="0"/>
           <w:numId w:val="2"/>
         </w:numPr>
-        <w:rPr>
-          <w:rFonts w:hint="default"/>
-          <w:lang w:val="ru-RU"/>
-        </w:rPr>
-      </w:pPr>
-      <w:r>
-        <w:rPr>
-          <w:rFonts w:hint="default"/>
-          <w:lang w:val="ru"/>
-        </w:rPr>
-        <w:t xml:space="preserve">POST </w:t>
-      </w:r>
-      <w:r>
-        <w:rPr>
-          <w:rFonts w:hint="default"/>
-          <w:lang w:val="ru-RU"/>
-        </w:rPr>
-        <w:t>возвращает 20</w:t>
-      </w:r>
-      <w:r>
-        <w:rPr>
-          <w:rFonts w:hint="default"/>
-          <w:lang w:val="ru"/>
-        </w:rPr>
-        <w:t>4, DELETE - 201</w:t>
+        <w:ind w:left="0" w:leftChars="0" w:firstLine="0" w:firstLineChars="0"/>
+        <w:rPr>
+          <w:rFonts w:hint="default"/>
+          <w:lang w:val="ru-RU"/>
+        </w:rPr>
+      </w:pPr>
+      <w:r>
+        <w:rPr>
+          <w:rFonts w:hint="default"/>
+          <w:lang w:val="ru"/>
+        </w:rPr>
+        <w:t>Unit-</w:t>
+      </w:r>
+      <w:r>
+        <w:rPr>
+          <w:rFonts w:hint="default"/>
+          <w:lang w:val="ru-RU"/>
+        </w:rPr>
+        <w:t>тесты</w:t>
       </w:r>
     </w:p>
     <w:p>
@@ -184,79 +413,9 @@
       <w:r>
         <w:rPr>
           <w:rFonts w:hint="default"/>
-          <w:lang w:val="ru"/>
-        </w:rPr>
-        <w:t xml:space="preserve">ResponseStatusException (MVC) </w:t>
-      </w:r>
-      <w:r>
-        <w:rPr>
-          <w:rFonts w:hint="default"/>
-          <w:lang w:val="ru"/>
-        </w:rPr>
-        <w:fldChar w:fldCharType="begin"/>
-      </w:r>
-      <w:r>
-        <w:rPr>
-          <w:rFonts w:hint="default"/>
-          <w:lang w:val="ru"/>
-        </w:rPr>
-        <w:instrText xml:space="preserve"> HYPERLINK "https://spring.io/blog/2013/11/01/exception-handling-in-spring-mvc" </w:instrText>
-      </w:r>
-      <w:r>
-        <w:rPr>
-          <w:rFonts w:hint="default"/>
-          <w:lang w:val="ru"/>
-        </w:rPr>
-        <w:fldChar w:fldCharType="separate"/>
-      </w:r>
-      <w:r>
-        <w:rPr>
-          <w:rStyle w:val="4"/>
-          <w:rFonts w:hint="default"/>
-          <w:lang w:val="ru"/>
-        </w:rPr>
-        <w:t>https://spring.io/blog/2013/11/01/exception-handling-in-spring-mvc</w:t>
-      </w:r>
-      <w:r>
-        <w:rPr>
-          <w:rFonts w:hint="default"/>
-          <w:lang w:val="ru"/>
-        </w:rPr>
-        <w:fldChar w:fldCharType="end"/>
-      </w:r>
-    </w:p>
-    <w:p>
-      <w:pPr>
-        <w:numPr>
-          <w:ilvl w:val="0"/>
-          <w:numId w:val="2"/>
-        </w:numPr>
-        <w:ind w:left="0" w:leftChars="0" w:firstLine="0" w:firstLineChars="0"/>
-        <w:rPr>
-          <w:rFonts w:hint="default"/>
-          <w:lang w:val="ru-RU"/>
-        </w:rPr>
-      </w:pPr>
-      <w:r>
-        <w:rPr>
-          <w:rFonts w:hint="default"/>
-          <w:lang w:val="ru"/>
-        </w:rPr>
-        <w:t xml:space="preserve">Service (orElseThrow() </w:t>
-      </w:r>
-      <w:r>
-        <w:rPr>
-          <w:rFonts w:hint="default"/>
-          <w:lang w:val="ru-RU"/>
-        </w:rPr>
-        <w:t xml:space="preserve">на </w:t>
-      </w:r>
-      <w:r>
-        <w:rPr>
-          <w:rFonts w:hint="default"/>
-          <w:lang w:val="ru"/>
-        </w:rPr>
-        <w:t>Optional)</w:t>
+          <w:lang w:val="ru-RU"/>
+        </w:rPr>
+        <w:t>Вынести все мапперы в статику</w:t>
       </w:r>
     </w:p>
     <w:p>
@@ -270,13 +429,6 @@
           <w:lang w:val="ru-RU"/>
         </w:rPr>
       </w:pPr>
-      <w:r>
-        <w:rPr>
-          <w:rFonts w:hint="default"/>
-          <w:lang w:val="ru-RU"/>
-        </w:rPr>
-        <w:t>8) Проверять перед удалением данные (в сервисе)</w:t>
-      </w:r>
     </w:p>
     <w:p>
       <w:pPr>
@@ -292,97 +444,10 @@
       <w:r>
         <w:rPr>
           <w:rFonts w:hint="default"/>
-          <w:lang w:val="ru-RU"/>
-        </w:rPr>
-        <w:t xml:space="preserve">9) Убрать </w:t>
-      </w:r>
-      <w:r>
-        <w:rPr>
-          <w:rFonts w:hint="default"/>
-          <w:lang w:val="ru"/>
-        </w:rPr>
-        <w:t xml:space="preserve">int </w:t>
-      </w:r>
-      <w:r>
-        <w:rPr>
-          <w:rFonts w:hint="default"/>
-          <w:lang w:val="ru-RU"/>
-        </w:rPr>
-        <w:t xml:space="preserve">из </w:t>
-      </w:r>
-      <w:r>
-        <w:rPr>
-          <w:rFonts w:hint="default"/>
-          <w:lang w:val="ru"/>
-        </w:rPr>
-        <w:t xml:space="preserve">update </w:t>
-      </w:r>
-      <w:r>
-        <w:rPr>
-          <w:rFonts w:hint="default"/>
-          <w:lang w:val="ru-RU"/>
-        </w:rPr>
-        <w:t xml:space="preserve">и </w:t>
-      </w:r>
-      <w:r>
-        <w:rPr>
-          <w:rFonts w:hint="default"/>
-          <w:lang w:val="ru"/>
-        </w:rPr>
-        <w:t>delete</w:t>
-      </w:r>
-    </w:p>
-    <w:p>
-      <w:pPr>
-        <w:numPr>
-          <w:numId w:val="0"/>
-        </w:numPr>
-        <w:ind w:leftChars="0"/>
-        <w:rPr>
-          <w:rFonts w:hint="default"/>
-          <w:lang w:val="ru-RU"/>
-        </w:rPr>
-      </w:pPr>
-      <w:r>
-        <w:rPr>
-          <w:rFonts w:hint="default"/>
-          <w:lang w:val="ru-RU"/>
-        </w:rPr>
-        <w:t>11) Поставить версионность</w:t>
-      </w:r>
-    </w:p>
-    <w:p>
-      <w:pPr>
-        <w:numPr>
-          <w:numId w:val="0"/>
-        </w:numPr>
-        <w:ind w:leftChars="0"/>
-        <w:rPr>
-          <w:rFonts w:hint="default"/>
-          <w:lang w:val="ru-RU"/>
-        </w:rPr>
-      </w:pPr>
-    </w:p>
-    <w:p>
-      <w:pPr>
-        <w:numPr>
-          <w:numId w:val="0"/>
-        </w:numPr>
-        <w:ind w:leftChars="0"/>
-        <w:rPr>
-          <w:rFonts w:hint="default"/>
-          <w:lang w:val="ru"/>
-        </w:rPr>
-      </w:pPr>
-      <w:r>
-        <w:rPr>
-          <w:rFonts w:hint="default"/>
           <w:lang w:val="ru"/>
         </w:rPr>
         <w:t>Refactoring:</w:t>
       </w:r>
-      <w:bookmarkStart w:id="0" w:name="_GoBack"/>
-      <w:bookmarkEnd w:id="0"/>
     </w:p>
     <w:p>
       <w:pPr>
@@ -425,7 +490,7 @@
         <w:ind w:left="0" w:leftChars="0" w:firstLine="0" w:firstLineChars="0"/>
         <w:rPr>
           <w:rFonts w:hint="default"/>
-          <w:lang w:val="ru-RU"/>
+          <w:lang w:val="ru"/>
         </w:rPr>
       </w:pPr>
       <w:r>
@@ -435,127 +500,6 @@
         </w:rPr>
         <w:t>Переменки инициализируются там, где используются</w:t>
       </w:r>
-    </w:p>
-    <w:p>
-      <w:pPr>
-        <w:numPr>
-          <w:ilvl w:val="0"/>
-          <w:numId w:val="3"/>
-        </w:numPr>
-        <w:ind w:left="0" w:leftChars="0" w:firstLine="0" w:firstLineChars="0"/>
-        <w:rPr>
-          <w:rFonts w:hint="default"/>
-          <w:lang w:val="ru-RU"/>
-        </w:rPr>
-      </w:pPr>
-      <w:r>
-        <w:rPr>
-          <w:rFonts w:hint="default"/>
-          <w:lang w:val="ru"/>
-        </w:rPr>
-        <w:t>Validator-</w:t>
-      </w:r>
-      <w:r>
-        <w:rPr>
-          <w:rFonts w:hint="default"/>
-          <w:lang w:val="ru-RU"/>
-        </w:rPr>
-        <w:t xml:space="preserve">ы статики и </w:t>
-      </w:r>
-      <w:r>
-        <w:rPr>
-          <w:rFonts w:hint="default"/>
-          <w:lang w:val="ru"/>
-        </w:rPr>
-        <w:t>private constructor</w:t>
-      </w:r>
-    </w:p>
-    <w:p>
-      <w:pPr>
-        <w:numPr>
-          <w:ilvl w:val="0"/>
-          <w:numId w:val="3"/>
-        </w:numPr>
-        <w:ind w:left="0" w:leftChars="0" w:firstLine="0" w:firstLineChars="0"/>
-        <w:rPr>
-          <w:rFonts w:hint="default"/>
-          <w:lang w:val="ru-RU"/>
-        </w:rPr>
-      </w:pPr>
-      <w:r>
-        <w:rPr>
-          <w:rFonts w:hint="default"/>
-          <w:lang w:val="ru-RU"/>
-        </w:rPr>
-        <w:t>Аннотации везде, где можно (если успею</w:t>
-      </w:r>
-      <w:r>
-        <w:rPr>
-          <w:rFonts w:hint="default"/>
-          <w:lang w:val="ru"/>
-        </w:rPr>
-        <w:t>)</w:t>
-      </w:r>
-    </w:p>
-    <w:p>
-      <w:pPr>
-        <w:numPr>
-          <w:ilvl w:val="0"/>
-          <w:numId w:val="3"/>
-        </w:numPr>
-        <w:ind w:left="0" w:leftChars="0" w:firstLine="0" w:firstLineChars="0"/>
-        <w:rPr>
-          <w:rFonts w:hint="default"/>
-          <w:lang w:val="ru-RU"/>
-        </w:rPr>
-      </w:pPr>
-      <w:r>
-        <w:rPr>
-          <w:rFonts w:hint="default"/>
-          <w:lang w:val="ru-RU"/>
-        </w:rPr>
-        <w:t xml:space="preserve">Вынести </w:t>
-      </w:r>
-      <w:r>
-        <w:rPr>
-          <w:rFonts w:hint="default"/>
-          <w:lang w:val="ru"/>
-        </w:rPr>
-        <w:t xml:space="preserve">SQL </w:t>
-      </w:r>
-      <w:r>
-        <w:rPr>
-          <w:rFonts w:hint="default"/>
-          <w:lang w:val="ru-RU"/>
-        </w:rPr>
-        <w:t xml:space="preserve">в класс </w:t>
-      </w:r>
-      <w:r>
-        <w:rPr>
-          <w:rFonts w:hint="default"/>
-          <w:lang w:val="ru"/>
-        </w:rPr>
-        <w:t>(</w:t>
-      </w:r>
-      <w:r>
-        <w:rPr>
-          <w:rFonts w:hint="default"/>
-          <w:lang w:val="ru-RU"/>
-        </w:rPr>
-        <w:t>На рефакторинге сделаю)</w:t>
-      </w:r>
-    </w:p>
-    <w:p>
-      <w:pPr>
-        <w:numPr>
-          <w:numId w:val="0"/>
-        </w:numPr>
-        <w:ind w:leftChars="0"/>
-        <w:rPr>
-          <w:rFonts w:hint="default"/>
-          <w:lang w:val="ru"/>
-        </w:rPr>
-      </w:pPr>
     </w:p>
     <w:sectPr>
       <w:pgSz w:w="11906" w:h="16838"/>

</xml_diff>